<commit_message>
Beauty Is in Simplicity
</commit_message>
<xml_diff>
--- a/engl11.docx
+++ b/engl11.docx
@@ -88,7 +88,16 @@
           <w:szCs w:val="28"/>
           <w:lang w:val="en-US"/>
         </w:rPr>
-        <w:t>what beautiful code is</w:t>
+        <w:t xml:space="preserve">what </w:t>
+      </w:r>
+      <w:r>
+        <w:rPr>
+          <w:rFonts w:ascii="Times New Roman" w:hAnsi="Times New Roman" w:cs="Times New Roman"/>
+          <w:sz w:val="28"/>
+          <w:szCs w:val="28"/>
+          <w:lang w:val="en-US"/>
+        </w:rPr>
+        <w:t>beautiful code is</w:t>
       </w:r>
       <w:r>
         <w:rPr>
@@ -128,7 +137,27 @@
           <w:szCs w:val="28"/>
           <w:lang w:val="en-US"/>
         </w:rPr>
-        <w:t xml:space="preserve">In the beginning John Olmheim quotes Plato: “Beauty of style and harmony and grace and good rhythm depends on simplicity”. As you know, </w:t>
+        <w:t xml:space="preserve">In the beginning John </w:t>
+      </w:r>
+      <w:proofErr w:type="spellStart"/>
+      <w:r>
+        <w:rPr>
+          <w:rFonts w:ascii="Times New Roman" w:hAnsi="Times New Roman" w:cs="Times New Roman"/>
+          <w:sz w:val="28"/>
+          <w:szCs w:val="28"/>
+          <w:lang w:val="en-US"/>
+        </w:rPr>
+        <w:t>Olmheim</w:t>
+      </w:r>
+      <w:proofErr w:type="spellEnd"/>
+      <w:r>
+        <w:rPr>
+          <w:rFonts w:ascii="Times New Roman" w:hAnsi="Times New Roman" w:cs="Times New Roman"/>
+          <w:sz w:val="28"/>
+          <w:szCs w:val="28"/>
+          <w:lang w:val="en-US"/>
+        </w:rPr>
+        <w:t xml:space="preserve"> quotes Plato: “Beauty of style and harmony and grace and good rhythm depends on simplicity”. As you know, </w:t>
       </w:r>
       <w:r>
         <w:rPr>
@@ -155,16 +184,7 @@
           <w:szCs w:val="28"/>
           <w:lang w:val="en-US"/>
         </w:rPr>
-        <w:t xml:space="preserve"> </w:t>
-      </w:r>
-      <w:r>
-        <w:rPr>
-          <w:rFonts w:ascii="Times New Roman" w:hAnsi="Times New Roman" w:cs="Times New Roman"/>
-          <w:sz w:val="28"/>
-          <w:szCs w:val="28"/>
-          <w:lang w:val="en-US"/>
-        </w:rPr>
-        <w:t>still</w:t>
+        <w:t xml:space="preserve"> still</w:t>
       </w:r>
       <w:r>
         <w:rPr>
@@ -213,10 +233,362 @@
           <w:szCs w:val="28"/>
           <w:lang w:val="en-US"/>
         </w:rPr>
-        <w:t xml:space="preserve">But let return to our theme. We can describe the whole with this quote. There </w:t>
+        <w:t xml:space="preserve">But let return to our theme. We can describe the whole </w:t>
+      </w:r>
+      <w:r>
+        <w:rPr>
+          <w:rFonts w:ascii="Times New Roman" w:hAnsi="Times New Roman" w:cs="Times New Roman"/>
+          <w:sz w:val="28"/>
+          <w:szCs w:val="28"/>
+          <w:lang w:val="en-US"/>
+        </w:rPr>
+        <w:t xml:space="preserve">article </w:t>
+      </w:r>
+      <w:r>
+        <w:rPr>
+          <w:rFonts w:ascii="Times New Roman" w:hAnsi="Times New Roman" w:cs="Times New Roman"/>
+          <w:sz w:val="28"/>
+          <w:szCs w:val="28"/>
+          <w:lang w:val="en-US"/>
+        </w:rPr>
+        <w:t xml:space="preserve">with this quote. </w:t>
+      </w:r>
+      <w:r>
+        <w:rPr>
+          <w:rFonts w:ascii="Times New Roman" w:hAnsi="Times New Roman" w:cs="Times New Roman"/>
+          <w:sz w:val="28"/>
+          <w:szCs w:val="28"/>
+          <w:lang w:val="en-US"/>
+        </w:rPr>
+        <w:t>Perception of beauty depends on individual background. In author</w:t>
+      </w:r>
+      <w:r>
+        <w:rPr>
+          <w:rFonts w:ascii="Times New Roman" w:hAnsi="Times New Roman" w:cs="Times New Roman"/>
+          <w:sz w:val="28"/>
+          <w:szCs w:val="28"/>
+          <w:lang w:val="en-US"/>
+        </w:rPr>
+        <w:t>’</w:t>
+      </w:r>
+      <w:r>
+        <w:rPr>
+          <w:rFonts w:ascii="Times New Roman" w:hAnsi="Times New Roman" w:cs="Times New Roman"/>
+          <w:sz w:val="28"/>
+          <w:szCs w:val="28"/>
+          <w:lang w:val="en-US"/>
+        </w:rPr>
+        <w:t>s mind beautiful code is simple code. In my opinion it is true. Somebody says that code must be well documented and we need to comment almost every line of it. And then code will be beautiful. But if code is complicated</w:t>
+      </w:r>
+      <w:r>
+        <w:rPr>
+          <w:rFonts w:ascii="Times New Roman" w:hAnsi="Times New Roman" w:cs="Times New Roman"/>
+          <w:sz w:val="28"/>
+          <w:szCs w:val="28"/>
+          <w:lang w:val="en-US"/>
+        </w:rPr>
+        <w:t xml:space="preserve"> and</w:t>
+      </w:r>
+      <w:r>
+        <w:rPr>
+          <w:rFonts w:ascii="Times New Roman" w:hAnsi="Times New Roman" w:cs="Times New Roman"/>
+          <w:sz w:val="28"/>
+          <w:szCs w:val="28"/>
+          <w:lang w:val="en-US"/>
+        </w:rPr>
+        <w:t xml:space="preserve"> there are many unobvious moments</w:t>
+      </w:r>
+      <w:r>
+        <w:rPr>
+          <w:rFonts w:ascii="Times New Roman" w:hAnsi="Times New Roman" w:cs="Times New Roman"/>
+          <w:sz w:val="28"/>
+          <w:szCs w:val="28"/>
+          <w:lang w:val="en-US"/>
+        </w:rPr>
+        <w:t xml:space="preserve"> in it</w:t>
+      </w:r>
+      <w:r>
+        <w:rPr>
+          <w:rFonts w:ascii="Times New Roman" w:hAnsi="Times New Roman" w:cs="Times New Roman"/>
+          <w:sz w:val="28"/>
+          <w:szCs w:val="28"/>
+          <w:lang w:val="en-US"/>
+        </w:rPr>
+        <w:t>, you won’t like it</w:t>
+      </w:r>
+      <w:r>
+        <w:rPr>
+          <w:rFonts w:ascii="Times New Roman" w:hAnsi="Times New Roman" w:cs="Times New Roman"/>
+          <w:sz w:val="28"/>
+          <w:szCs w:val="28"/>
+          <w:lang w:val="en-US"/>
+        </w:rPr>
+        <w:t>.</w:t>
+      </w:r>
+      <w:r>
+        <w:rPr>
+          <w:rFonts w:ascii="Times New Roman" w:hAnsi="Times New Roman" w:cs="Times New Roman"/>
+          <w:sz w:val="28"/>
+          <w:szCs w:val="28"/>
+          <w:lang w:val="en-US"/>
+        </w:rPr>
+        <w:t xml:space="preserve"> </w:t>
+      </w:r>
+      <w:proofErr w:type="gramStart"/>
+      <w:r>
+        <w:rPr>
+          <w:rFonts w:ascii="Times New Roman" w:hAnsi="Times New Roman" w:cs="Times New Roman"/>
+          <w:sz w:val="28"/>
+          <w:szCs w:val="28"/>
+          <w:lang w:val="en-US"/>
+        </w:rPr>
+        <w:t>E</w:t>
+      </w:r>
+      <w:r>
+        <w:rPr>
+          <w:rFonts w:ascii="Times New Roman" w:hAnsi="Times New Roman" w:cs="Times New Roman"/>
+          <w:sz w:val="28"/>
+          <w:szCs w:val="28"/>
+          <w:lang w:val="en-US"/>
+        </w:rPr>
+        <w:t>ven if it’s full of comments.</w:t>
+      </w:r>
+      <w:proofErr w:type="gramEnd"/>
+      <w:r>
+        <w:rPr>
+          <w:rFonts w:ascii="Times New Roman" w:hAnsi="Times New Roman" w:cs="Times New Roman"/>
+          <w:sz w:val="28"/>
+          <w:szCs w:val="28"/>
+          <w:lang w:val="en-US"/>
+        </w:rPr>
+        <w:t xml:space="preserve"> It will be hard for you to read and understand such code. </w:t>
+      </w:r>
+      <w:r>
+        <w:rPr>
+          <w:rFonts w:ascii="Times New Roman" w:hAnsi="Times New Roman" w:cs="Times New Roman"/>
+          <w:sz w:val="28"/>
+          <w:szCs w:val="28"/>
+          <w:lang w:val="en-US"/>
+        </w:rPr>
+        <w:t>Another thing is simple code. You can look on it and understand every action, every idea.</w:t>
+      </w:r>
+    </w:p>
+    <w:p>
+      <w:pPr>
+        <w:spacing w:after="0"/>
+        <w:ind w:firstLine="851"/>
+        <w:jc w:val="both"/>
+        <w:rPr>
+          <w:rFonts w:ascii="Times New Roman" w:hAnsi="Times New Roman" w:cs="Times New Roman"/>
+          <w:sz w:val="28"/>
+          <w:szCs w:val="28"/>
+          <w:lang w:val="en-US"/>
+        </w:rPr>
+      </w:pPr>
+      <w:r>
+        <w:rPr>
+          <w:rFonts w:ascii="Times New Roman" w:hAnsi="Times New Roman" w:cs="Times New Roman"/>
+          <w:sz w:val="28"/>
+          <w:szCs w:val="28"/>
+          <w:lang w:val="en-US"/>
+        </w:rPr>
+        <w:t>There is a principle in programming called “Single Responsibility P</w:t>
+      </w:r>
+      <w:r>
+        <w:rPr>
+          <w:rFonts w:ascii="Times New Roman" w:hAnsi="Times New Roman" w:cs="Times New Roman"/>
+          <w:sz w:val="28"/>
+          <w:szCs w:val="28"/>
+          <w:lang w:val="en-US"/>
+        </w:rPr>
+        <w:t>rinciple</w:t>
+      </w:r>
+      <w:r>
+        <w:rPr>
+          <w:rFonts w:ascii="Times New Roman" w:hAnsi="Times New Roman" w:cs="Times New Roman"/>
+          <w:sz w:val="28"/>
+          <w:szCs w:val="28"/>
+          <w:lang w:val="en-US"/>
+        </w:rPr>
+        <w:t xml:space="preserve">”. </w:t>
+      </w:r>
+      <w:r>
+        <w:rPr>
+          <w:rFonts w:ascii="Times New Roman" w:hAnsi="Times New Roman" w:cs="Times New Roman"/>
+          <w:sz w:val="28"/>
+          <w:szCs w:val="28"/>
+          <w:lang w:val="en-US"/>
+        </w:rPr>
+        <w:t xml:space="preserve">Robert C. Martin expresses </w:t>
+      </w:r>
+      <w:r>
+        <w:rPr>
+          <w:rFonts w:ascii="Times New Roman" w:hAnsi="Times New Roman" w:cs="Times New Roman"/>
+          <w:sz w:val="28"/>
+          <w:szCs w:val="28"/>
+          <w:lang w:val="en-US"/>
+        </w:rPr>
+        <w:t>it</w:t>
+      </w:r>
+      <w:r>
+        <w:rPr>
+          <w:rFonts w:ascii="Times New Roman" w:hAnsi="Times New Roman" w:cs="Times New Roman"/>
+          <w:sz w:val="28"/>
+          <w:szCs w:val="28"/>
+          <w:lang w:val="en-US"/>
+        </w:rPr>
+        <w:t xml:space="preserve"> as, </w:t>
+      </w:r>
+      <w:r>
+        <w:rPr>
+          <w:rFonts w:ascii="Times New Roman" w:hAnsi="Times New Roman" w:cs="Times New Roman"/>
+          <w:sz w:val="28"/>
+          <w:szCs w:val="28"/>
+          <w:lang w:val="en-US"/>
+        </w:rPr>
+        <w:t>“</w:t>
+      </w:r>
+      <w:r>
+        <w:rPr>
+          <w:rFonts w:ascii="Times New Roman" w:hAnsi="Times New Roman" w:cs="Times New Roman"/>
+          <w:sz w:val="28"/>
+          <w:szCs w:val="28"/>
+          <w:lang w:val="en-US"/>
+        </w:rPr>
+        <w:t>A class should have only one reason to change</w:t>
+      </w:r>
+      <w:r>
+        <w:rPr>
+          <w:rFonts w:ascii="Times New Roman" w:hAnsi="Times New Roman" w:cs="Times New Roman"/>
+          <w:sz w:val="28"/>
+          <w:szCs w:val="28"/>
+          <w:lang w:val="en-US"/>
+        </w:rPr>
+        <w:t>”</w:t>
+      </w:r>
+      <w:r>
+        <w:rPr>
+          <w:rFonts w:ascii="Times New Roman" w:hAnsi="Times New Roman" w:cs="Times New Roman"/>
+          <w:sz w:val="28"/>
+          <w:szCs w:val="28"/>
+          <w:lang w:val="en-US"/>
+        </w:rPr>
+        <w:t>.</w:t>
+      </w:r>
+      <w:r>
+        <w:rPr>
+          <w:rFonts w:ascii="Times New Roman" w:hAnsi="Times New Roman" w:cs="Times New Roman"/>
+          <w:sz w:val="28"/>
+          <w:szCs w:val="28"/>
+          <w:lang w:val="en-US"/>
+        </w:rPr>
+        <w:t xml:space="preserve"> This principle </w:t>
+      </w:r>
+      <w:r>
+        <w:rPr>
+          <w:rFonts w:ascii="Times New Roman" w:hAnsi="Times New Roman" w:cs="Times New Roman"/>
+          <w:sz w:val="28"/>
+          <w:szCs w:val="28"/>
+          <w:lang w:val="en-US"/>
+        </w:rPr>
+        <w:t>states that every module should have responsibility over a single part of the functionality provided by the software</w:t>
+      </w:r>
+      <w:r>
+        <w:rPr>
+          <w:rFonts w:ascii="Times New Roman" w:hAnsi="Times New Roman" w:cs="Times New Roman"/>
+          <w:sz w:val="28"/>
+          <w:szCs w:val="28"/>
+          <w:lang w:val="en-US"/>
+        </w:rPr>
+        <w:t>. And</w:t>
       </w:r>
       <w:bookmarkStart w:id="0" w:name="_GoBack"/>
       <w:bookmarkEnd w:id="0"/>
+      <w:r>
+        <w:rPr>
+          <w:rFonts w:ascii="Times New Roman" w:hAnsi="Times New Roman" w:cs="Times New Roman"/>
+          <w:sz w:val="28"/>
+          <w:szCs w:val="28"/>
+          <w:lang w:val="en-US"/>
+        </w:rPr>
+        <w:t xml:space="preserve"> </w:t>
+      </w:r>
+      <w:r>
+        <w:rPr>
+          <w:rFonts w:ascii="Times New Roman" w:hAnsi="Times New Roman" w:cs="Times New Roman"/>
+          <w:sz w:val="28"/>
+          <w:szCs w:val="28"/>
+          <w:lang w:val="en-US"/>
+        </w:rPr>
+        <w:t>s</w:t>
+      </w:r>
+      <w:r>
+        <w:rPr>
+          <w:rFonts w:ascii="Times New Roman" w:hAnsi="Times New Roman" w:cs="Times New Roman"/>
+          <w:sz w:val="28"/>
+          <w:szCs w:val="28"/>
+          <w:lang w:val="en-US"/>
+        </w:rPr>
+        <w:t xml:space="preserve">imple code is fully consistent with it. </w:t>
+      </w:r>
+      <w:r>
+        <w:rPr>
+          <w:rFonts w:ascii="Times New Roman" w:hAnsi="Times New Roman" w:cs="Times New Roman"/>
+          <w:sz w:val="28"/>
+          <w:szCs w:val="28"/>
+          <w:lang w:val="en-US"/>
+        </w:rPr>
+        <w:t>Each individual part</w:t>
+      </w:r>
+      <w:r>
+        <w:rPr>
+          <w:rFonts w:ascii="Times New Roman" w:hAnsi="Times New Roman" w:cs="Times New Roman"/>
+          <w:sz w:val="28"/>
+          <w:szCs w:val="28"/>
+          <w:lang w:val="en-US"/>
+        </w:rPr>
+        <w:t xml:space="preserve"> of simple code</w:t>
+      </w:r>
+      <w:r>
+        <w:rPr>
+          <w:rFonts w:ascii="Times New Roman" w:hAnsi="Times New Roman" w:cs="Times New Roman"/>
+          <w:sz w:val="28"/>
+          <w:szCs w:val="28"/>
+          <w:lang w:val="en-US"/>
+        </w:rPr>
+        <w:t xml:space="preserve"> is kept simple with simple responsibilities and simple relationships with the other parts of the system. </w:t>
+      </w:r>
+      <w:r>
+        <w:rPr>
+          <w:rFonts w:ascii="Times New Roman" w:hAnsi="Times New Roman" w:cs="Times New Roman"/>
+          <w:sz w:val="28"/>
+          <w:szCs w:val="28"/>
+          <w:lang w:val="en-US"/>
+        </w:rPr>
+        <w:t>This is the way we can keep our systems maintainable over time, with clean, simple, testable code, keeping the speed of development high throughout the lifetime of the system.</w:t>
+      </w:r>
+    </w:p>
+    <w:p>
+      <w:pPr>
+        <w:spacing w:after="0"/>
+        <w:ind w:firstLine="851"/>
+        <w:jc w:val="both"/>
+        <w:rPr>
+          <w:rFonts w:ascii="Times New Roman" w:hAnsi="Times New Roman" w:cs="Times New Roman"/>
+          <w:sz w:val="28"/>
+          <w:szCs w:val="28"/>
+          <w:lang w:val="en-US"/>
+        </w:rPr>
+      </w:pPr>
+      <w:r>
+        <w:rPr>
+          <w:rFonts w:ascii="Times New Roman" w:hAnsi="Times New Roman" w:cs="Times New Roman"/>
+          <w:sz w:val="28"/>
+          <w:szCs w:val="28"/>
+          <w:lang w:val="en-US"/>
+        </w:rPr>
+        <w:t>Simplicity is the basis of everything. Every organism consists of simple cells, every object consists of atoms and every atom consists of more simple parts. It is great. And isn’t it beautiful?</w:t>
+      </w:r>
     </w:p>
     <w:p>
       <w:pPr>
@@ -315,6 +687,7 @@
         <w:lang w:val="en-US"/>
       </w:rPr>
     </w:pPr>
+    <w:proofErr w:type="spellStart"/>
     <w:r>
       <w:rPr>
         <w:rFonts w:ascii="Times New Roman" w:hAnsi="Times New Roman" w:cs="Times New Roman"/>
@@ -322,8 +695,29 @@
         <w:szCs w:val="24"/>
         <w:lang w:val="en-US"/>
       </w:rPr>
-      <w:t>Osipov Dmitriy</w:t>
+      <w:t>Osipov</w:t>
     </w:r>
+    <w:proofErr w:type="spellEnd"/>
+    <w:r>
+      <w:rPr>
+        <w:rFonts w:ascii="Times New Roman" w:hAnsi="Times New Roman" w:cs="Times New Roman"/>
+        <w:sz w:val="24"/>
+        <w:szCs w:val="24"/>
+        <w:lang w:val="en-US"/>
+      </w:rPr>
+      <w:t xml:space="preserve"> </w:t>
+    </w:r>
+    <w:proofErr w:type="spellStart"/>
+    <w:r>
+      <w:rPr>
+        <w:rFonts w:ascii="Times New Roman" w:hAnsi="Times New Roman" w:cs="Times New Roman"/>
+        <w:sz w:val="24"/>
+        <w:szCs w:val="24"/>
+        <w:lang w:val="en-US"/>
+      </w:rPr>
+      <w:t>Dmitriy</w:t>
+    </w:r>
+    <w:proofErr w:type="spellEnd"/>
   </w:p>
   <w:p>
     <w:pPr>

</xml_diff>